<commit_message>
Insert traducted dates into the python files, constellation's name must be traducted in the next step
See: #4
</commit_message>
<xml_diff>
--- a/docs_changed/GaN_2022_ActivityGuide_Bootes/GaN_2022_ActivityGuide_Bootes_Catalan.docx
+++ b/docs_changed/GaN_2022_ActivityGuide_Bootes/GaN_2022_ActivityGuide_Bootes_Catalan.docx
@@ -156,102 +156,7 @@
         </w:sectPr>
       </w:pPr>
       <w:r>
-        <w:rPr>
-          <w:rFonts w:ascii="Calibri" w:hAnsi="Calibri" w:cs="Optima-Regular"/>
-          <w:color w:val="FF0000"/>
-          <w:sz w:val="28"/>
-          <w:szCs w:val="28"/>
-          <w:lang w:val="ca-ES"/>
-        </w:rPr>
-        <w:t xml:space="preserve"> </w:t>
-      </w:r>
-      <w:r>
-        <w:rPr>
-          <w:rFonts w:ascii="Calibri" w:hAnsi="Calibri" w:cs="Optima-Regular"/>
-          <w:sz w:val="28"/>
-          <w:lang w:val="ca-ES"/>
-        </w:rPr>
-        <w:t xml:space="preserve">Dates de la campanya </w:t>
-      </w:r>
-      <w:r>
-        <w:rPr>
-          <w:rFonts w:ascii="Calibri" w:hAnsi="Calibri" w:cs="Optima-Regular"/>
-          <w:sz w:val="28"/>
-          <w:lang w:val="ca-ES"/>
-        </w:rPr>
-        <w:t>201</w:t>
-      </w:r>
-      <w:r>
-        <w:rPr>
-          <w:rFonts w:ascii="Calibri" w:hAnsi="Calibri" w:cs="Optima-Regular"/>
-          <w:sz w:val="28"/>
-          <w:lang w:val="ca-ES"/>
-        </w:rPr>
-        <w:t>8</w:t>
-      </w:r>
-      <w:r>
-        <w:rPr>
-          <w:rFonts w:ascii="Calibri" w:hAnsi="Calibri" w:cs="Optima-Regular"/>
-          <w:sz w:val="28"/>
-          <w:lang w:val="ca-ES"/>
-        </w:rPr>
-        <w:t xml:space="preserve"> </w:t>
-      </w:r>
-      <w:r>
-        <w:rPr>
-          <w:rFonts w:ascii="Calibri" w:hAnsi="Calibri" w:cs="Optima-Regular"/>
-          <w:sz w:val="28"/>
-          <w:lang w:val="ca-ES"/>
-        </w:rPr>
-        <w:t>en què usem la</w:t>
-      </w:r>
-      <w:r>
-        <w:rPr>
-          <w:rFonts w:ascii="Calibri" w:hAnsi="Calibri" w:cs="Optima-Regular"/>
-          <w:sz w:val="28"/>
-          <w:lang w:val="ca-ES"/>
-        </w:rPr>
-        <w:t xml:space="preserve"> </w:t>
-      </w:r>
-      <w:r>
-        <w:rPr>
-          <w:rFonts w:ascii="Calibri" w:hAnsi="Calibri" w:cs="Optima-Regular"/>
-          <w:sz w:val="28"/>
-          <w:lang w:val="ca-ES"/>
-        </w:rPr>
-        <w:t>constel·lació</w:t>
-      </w:r>
-      <w:r>
-        <w:rPr>
-          <w:rFonts w:ascii="Calibri" w:hAnsi="Calibri" w:cs="Optima-Regular"/>
-          <w:sz w:val="28"/>
-          <w:lang w:val="ca-ES"/>
-        </w:rPr>
-        <w:t xml:space="preserve"> </w:t>
-      </w:r>
-      <w:r>
-        <w:rPr>
-          <w:rFonts w:ascii="Calibri" w:hAnsi="Calibri" w:cs="Optima-Regular"/>
-          <w:sz w:val="28"/>
-          <w:lang w:val="ca-ES"/>
-        </w:rPr>
-        <w:t>Perseus</w:t>
-      </w:r>
-      <w:r>
-        <w:rPr>
-          <w:rFonts w:ascii="Calibri" w:hAnsi="Calibri" w:cs="Optima-Regular"/>
-          <w:sz w:val="28"/>
-          <w:lang w:val="ca-ES"/>
-        </w:rPr>
-        <w:t xml:space="preserve"> </w:t>
-      </w:r>
-      <w:r>
-        <w:rPr>
-          <w:rFonts w:ascii="Calibri" w:hAnsi="Calibri" w:cs="Optima-Regular"/>
-          <w:sz w:val="28"/>
-          <w:lang w:val="ca-ES"/>
-        </w:rPr>
-        <w:t>30 d'octubre al novembre 8 i 29 de novembre de desembre 8</w:t>
+        <w:t>Dates de la campanya Bootes: 14-23 de maig, 13-22 de juny, 12-21 de juliol</w:t>
       </w:r>
     </w:p>
     <w:p>
@@ -2496,60 +2401,7 @@
         </w:rPr>
       </w:pPr>
       <w:r>
-        <w:rPr>
-          <w:rFonts w:ascii="Calibri" w:hAnsi="Calibri" w:cs="Optima-Regular"/>
-          <w:sz w:val="28"/>
-          <w:lang w:val="ca-ES"/>
-        </w:rPr>
-        <w:t xml:space="preserve">Dates de la campanya </w:t>
-      </w:r>
-      <w:r>
-        <w:rPr>
-          <w:rFonts w:ascii="Calibri" w:hAnsi="Calibri" w:cs="Optima-Regular"/>
-          <w:sz w:val="28"/>
-          <w:lang w:val="ca-ES"/>
-        </w:rPr>
-        <w:t xml:space="preserve">2018 </w:t>
-      </w:r>
-      <w:r>
-        <w:rPr>
-          <w:rFonts w:ascii="Calibri" w:hAnsi="Calibri" w:cs="Optima-Regular"/>
-          <w:sz w:val="28"/>
-          <w:lang w:val="ca-ES"/>
-        </w:rPr>
-        <w:t>en què usem la constel·lació</w:t>
-      </w:r>
-      <w:r>
-        <w:rPr>
-          <w:rFonts w:ascii="Calibri" w:hAnsi="Calibri" w:cs="Optima-Regular"/>
-          <w:sz w:val="28"/>
-          <w:lang w:val="ca-ES"/>
-        </w:rPr>
-        <w:t xml:space="preserve"> </w:t>
-      </w:r>
-      <w:r>
-        <w:rPr>
-          <w:rFonts w:ascii="Calibri" w:hAnsi="Calibri" w:cs="Optima-Regular"/>
-          <w:sz w:val="28"/>
-          <w:lang w:val="ca-ES"/>
-        </w:rPr>
-        <w:t>Perseus</w:t>
-      </w:r>
-      <w:r>
-        <w:rPr>
-          <w:rFonts w:ascii="Calibri" w:hAnsi="Calibri" w:cs="Optima-Regular"/>
-          <w:sz w:val="28"/>
-          <w:lang w:val="ca-ES"/>
-        </w:rPr>
-        <w:t xml:space="preserve"> </w:t>
-      </w:r>
-      <w:r>
-        <w:rPr>
-          <w:rFonts w:ascii="Calibri" w:hAnsi="Calibri" w:cs="Optima-Regular"/>
-          <w:sz w:val="28"/>
-          <w:lang w:val="ca-ES"/>
-        </w:rPr>
-        <w:t>30 d'octubre al novembre 8 i 29 de novembre de desembre 8</w:t>
+        <w:t>Dates de la campanya Bootes: 14-23 de maig, 13-22 de juny, 12-21 de juliol</w:t>
       </w:r>
     </w:p>
     <w:p>
@@ -3393,60 +3245,7 @@
         </w:rPr>
       </w:pPr>
       <w:r>
-        <w:rPr>
-          <w:rFonts w:ascii="Calibri" w:hAnsi="Calibri" w:cs="Optima-Regular"/>
-          <w:sz w:val="28"/>
-          <w:lang w:val="ca-ES"/>
-        </w:rPr>
-        <w:t xml:space="preserve">Dates de la campanya </w:t>
-      </w:r>
-      <w:r>
-        <w:rPr>
-          <w:rFonts w:ascii="Calibri" w:hAnsi="Calibri" w:cs="Optima-Regular"/>
-          <w:sz w:val="28"/>
-          <w:lang w:val="ca-ES"/>
-        </w:rPr>
-        <w:t xml:space="preserve">2018 </w:t>
-      </w:r>
-      <w:r>
-        <w:rPr>
-          <w:rFonts w:ascii="Calibri" w:hAnsi="Calibri" w:cs="Optima-Regular"/>
-          <w:sz w:val="28"/>
-          <w:lang w:val="ca-ES"/>
-        </w:rPr>
-        <w:t>en què usem la constel·lació</w:t>
-      </w:r>
-      <w:r>
-        <w:rPr>
-          <w:rFonts w:ascii="Calibri" w:hAnsi="Calibri" w:cs="Optima-Regular"/>
-          <w:sz w:val="28"/>
-          <w:lang w:val="ca-ES"/>
-        </w:rPr>
-        <w:t xml:space="preserve"> </w:t>
-      </w:r>
-      <w:r>
-        <w:rPr>
-          <w:rFonts w:ascii="Calibri" w:hAnsi="Calibri" w:cs="Optima-Regular"/>
-          <w:sz w:val="28"/>
-          <w:lang w:val="ca-ES"/>
-        </w:rPr>
-        <w:t>Perseus</w:t>
-      </w:r>
-      <w:r>
-        <w:rPr>
-          <w:rFonts w:ascii="Calibri" w:hAnsi="Calibri" w:cs="Optima-Regular"/>
-          <w:sz w:val="28"/>
-          <w:lang w:val="ca-ES"/>
-        </w:rPr>
-        <w:t xml:space="preserve"> </w:t>
-      </w:r>
-      <w:r>
-        <w:rPr>
-          <w:rFonts w:ascii="Calibri" w:hAnsi="Calibri" w:cs="Optima-Regular"/>
-          <w:sz w:val="28"/>
-          <w:lang w:val="ca-ES"/>
-        </w:rPr>
-        <w:t>30 d'octubre al novembre 8 i 29 de novembre de desembre 8</w:t>
+        <w:t>Dates de la campanya Bootes: 14-23 de maig, 13-22 de juny, 12-21 de juliol</w:t>
       </w:r>
     </w:p>
     <w:p>
@@ -4229,60 +4028,7 @@
         </w:rPr>
       </w:pPr>
       <w:r>
-        <w:rPr>
-          <w:rFonts w:ascii="Calibri" w:hAnsi="Calibri" w:cs="Optima-Regular"/>
-          <w:sz w:val="28"/>
-          <w:lang w:val="ca-ES"/>
-        </w:rPr>
-        <w:t xml:space="preserve">Dates de la campanya </w:t>
-      </w:r>
-      <w:r>
-        <w:rPr>
-          <w:rFonts w:ascii="Calibri" w:hAnsi="Calibri" w:cs="Optima-Regular"/>
-          <w:sz w:val="28"/>
-          <w:lang w:val="ca-ES"/>
-        </w:rPr>
-        <w:t xml:space="preserve">2018 </w:t>
-      </w:r>
-      <w:r>
-        <w:rPr>
-          <w:rFonts w:ascii="Calibri" w:hAnsi="Calibri" w:cs="Optima-Regular"/>
-          <w:sz w:val="28"/>
-          <w:lang w:val="ca-ES"/>
-        </w:rPr>
-        <w:t>en què usem la constel·lació</w:t>
-      </w:r>
-      <w:r>
-        <w:rPr>
-          <w:rFonts w:ascii="Calibri" w:hAnsi="Calibri" w:cs="Optima-Regular"/>
-          <w:sz w:val="28"/>
-          <w:lang w:val="ca-ES"/>
-        </w:rPr>
-        <w:t xml:space="preserve"> </w:t>
-      </w:r>
-      <w:r>
-        <w:rPr>
-          <w:rFonts w:ascii="Calibri" w:hAnsi="Calibri" w:cs="Optima-Regular"/>
-          <w:sz w:val="28"/>
-          <w:lang w:val="ca-ES"/>
-        </w:rPr>
-        <w:t>Perseus</w:t>
-      </w:r>
-      <w:r>
-        <w:rPr>
-          <w:rFonts w:ascii="Calibri" w:hAnsi="Calibri" w:cs="Optima-Regular"/>
-          <w:sz w:val="28"/>
-          <w:lang w:val="ca-ES"/>
-        </w:rPr>
-        <w:t xml:space="preserve"> </w:t>
-      </w:r>
-      <w:r>
-        <w:rPr>
-          <w:rFonts w:ascii="Calibri" w:hAnsi="Calibri" w:cs="Optima-Regular"/>
-          <w:sz w:val="28"/>
-          <w:lang w:val="ca-ES"/>
-        </w:rPr>
-        <w:t>30 d'octubre al novembre 8 i 29 de novembre de desembre 8</w:t>
+        <w:t>Dates de la campanya Bootes: 14-23 de maig, 13-22 de juny, 12-21 de juliol</w:t>
       </w:r>
     </w:p>
     <w:p>

</xml_diff>

<commit_message>
Add countries lists for the Headers organization and translations
See: #4
</commit_message>
<xml_diff>
--- a/docs_changed/GaN_2022_ActivityGuide_Bootes/GaN_2022_ActivityGuide_Bootes_Catalan.docx
+++ b/docs_changed/GaN_2022_ActivityGuide_Bootes/GaN_2022_ActivityGuide_Bootes_Catalan.docx
@@ -156,7 +156,7 @@
         </w:sectPr>
       </w:pPr>
       <w:r>
-        <w:t>Dates de la campanya Constel·lació de Bootes 2022: 14-23 de maig, 13-22 de juny, 12-21 de juliol</w:t>
+        <w:t>Dates de la campanya 2022 en què usem la constel·lació, Constel·lació de Bootes 14-23 de maig, 13-22 de juny, 12-21 de juliol</w:t>
       </w:r>
     </w:p>
     <w:p>
@@ -2401,7 +2401,7 @@
         </w:rPr>
       </w:pPr>
       <w:r>
-        <w:t>Dates de la campanya Constel·lació de Bootes 2022: 14-23 de maig, 13-22 de juny, 12-21 de juliol</w:t>
+        <w:t>Dates de la campanya 2022 en què usem la constel·lació, Constel·lació de Bootes 14-23 de maig, 13-22 de juny, 12-21 de juliol</w:t>
       </w:r>
     </w:p>
     <w:p>
@@ -3245,7 +3245,7 @@
         </w:rPr>
       </w:pPr>
       <w:r>
-        <w:t>Dates de la campanya Constel·lació de Bootes 2022: 14-23 de maig, 13-22 de juny, 12-21 de juliol</w:t>
+        <w:t>Dates de la campanya 2022 en què usem la constel·lació, Constel·lació de Bootes 14-23 de maig, 13-22 de juny, 12-21 de juliol</w:t>
       </w:r>
     </w:p>
     <w:p>
@@ -4028,7 +4028,7 @@
         </w:rPr>
       </w:pPr>
       <w:r>
-        <w:t>Dates de la campanya Constel·lació de Bootes 2022: 14-23 de maig, 13-22 de juny, 12-21 de juliol</w:t>
+        <w:t>Dates de la campanya 2022 en què usem la constel·lació, Constel·lació de Bootes 14-23 de maig, 13-22 de juny, 12-21 de juliol</w:t>
       </w:r>
     </w:p>
     <w:p>

</xml_diff>

<commit_message>
Print the first paragraph with the name of the constellation.
See: #4
</commit_message>
<xml_diff>
--- a/docs_changed/GaN_2022_ActivityGuide_Bootes/GaN_2022_ActivityGuide_Bootes_Catalan.docx
+++ b/docs_changed/GaN_2022_ActivityGuide_Bootes/GaN_2022_ActivityGuide_Bootes_Catalan.docx
@@ -172,108 +172,7 @@
         </w:rPr>
       </w:pPr>
       <w:r>
-        <w:rPr>
-          <w:rFonts w:ascii="Calibri" w:hAnsi="Calibri" w:cs="Optima-Regular"/>
-          <w:sz w:val="20"/>
-          <w:lang w:val="ca-ES"/>
-        </w:rPr>
-        <w:t>Esteu participant</w:t>
-      </w:r>
-      <w:r>
-        <w:rPr>
-          <w:rFonts w:ascii="Calibri" w:hAnsi="Calibri" w:cs="Optima-Regular"/>
-          <w:sz w:val="20"/>
-          <w:lang w:val="ca-ES"/>
-        </w:rPr>
-        <w:t xml:space="preserve"> </w:t>
-      </w:r>
-      <w:r>
-        <w:rPr>
-          <w:rFonts w:ascii="Calibri" w:hAnsi="Calibri" w:cs="Optima-Regular"/>
-          <w:sz w:val="20"/>
-          <w:lang w:val="ca-ES"/>
-        </w:rPr>
-        <w:t>en</w:t>
-      </w:r>
-      <w:r>
-        <w:rPr>
-          <w:rFonts w:ascii="Calibri" w:hAnsi="Calibri" w:cs="Optima-Regular"/>
-          <w:sz w:val="20"/>
-          <w:lang w:val="ca-ES"/>
-        </w:rPr>
-        <w:t xml:space="preserve"> </w:t>
-      </w:r>
-      <w:r>
-        <w:rPr>
-          <w:rFonts w:ascii="Calibri" w:hAnsi="Calibri" w:cs="Optima-Regular"/>
-          <w:sz w:val="20"/>
-          <w:lang w:val="ca-ES"/>
-        </w:rPr>
-        <w:t>una</w:t>
-      </w:r>
-      <w:r>
-        <w:rPr>
-          <w:rFonts w:ascii="Calibri" w:hAnsi="Calibri" w:cs="Optima-Regular"/>
-          <w:sz w:val="20"/>
-          <w:lang w:val="ca-ES"/>
-        </w:rPr>
-        <w:t xml:space="preserve"> campanya </w:t>
-      </w:r>
-      <w:r>
-        <w:rPr>
-          <w:rFonts w:ascii="Calibri" w:hAnsi="Calibri" w:cs="Optima-Regular"/>
-          <w:sz w:val="20"/>
-          <w:lang w:val="ca-ES"/>
-        </w:rPr>
-        <w:t>mundial</w:t>
-      </w:r>
-      <w:r>
-        <w:rPr>
-          <w:rFonts w:ascii="Calibri" w:hAnsi="Calibri" w:cs="Optima-Regular"/>
-          <w:sz w:val="20"/>
-          <w:lang w:val="ca-ES"/>
-        </w:rPr>
-        <w:t xml:space="preserve"> per observar i anotar la brillantor de les estrelles més febles que es poden veure, com a mitjà per mesurar la contaminació lumínica en un lloc determinat</w:t>
-      </w:r>
-      <w:r>
-        <w:rPr>
-          <w:rFonts w:ascii="Calibri" w:hAnsi="Calibri" w:cs="Optima-Regular"/>
-          <w:sz w:val="20"/>
-          <w:lang w:val="ca-ES"/>
-        </w:rPr>
-        <w:t xml:space="preserve">. </w:t>
-      </w:r>
-      <w:r>
-        <w:rPr>
-          <w:rFonts w:ascii="Calibri" w:hAnsi="Calibri" w:cs="Optima-Regular"/>
-          <w:sz w:val="20"/>
-          <w:lang w:val="ca-ES"/>
-        </w:rPr>
-        <w:t xml:space="preserve">Localitzant i observant la constel·lació </w:t>
-      </w:r>
-      <w:r>
-        <w:rPr>
-          <w:rFonts w:ascii="Calibri" w:hAnsi="Calibri" w:cs="Optima-Regular"/>
-          <w:sz w:val="20"/>
-          <w:lang w:val="ca-ES"/>
-        </w:rPr>
-        <w:t>Perseus</w:t>
-      </w:r>
-      <w:r>
-        <w:rPr>
-          <w:rFonts w:ascii="Calibri" w:hAnsi="Calibri" w:cs="Optima-Regular"/>
-          <w:sz w:val="20"/>
-          <w:lang w:val="ca-ES"/>
-        </w:rPr>
-        <w:t xml:space="preserve"> </w:t>
-      </w:r>
-      <w:r>
-        <w:rPr>
-          <w:rFonts w:ascii="Calibri" w:hAnsi="Calibri" w:cs="Optima-Regular"/>
-          <w:sz w:val="20"/>
-          <w:lang w:val="ca-ES"/>
-        </w:rPr>
-        <w:t>a la nit i comparant la brillantor de les estrelles del cel amb la brillantor que indiquen els mapes, gent de tot el món aprendran com els llums de la seva zona contribueixen a augmentar la contaminació lumínica. Les vostres aportacions a la base de dades activa faran palesa la visibilitat del cel nocturn.</w:t>
+        <w:t>Esteu participant en una campanya mundial per observar i anotar la brillantor de les estrelles més febles que es poden veure, com a mitjà per mesurar la contaminació lumínica en un lloc determinat. Localitzant i observant la  Constel·lació de Bootes a la nit i comparant la brillantor de les estrelles del cel amb la brillantor que indiquen els mapes, gent de tot el món aprendran com els llums de la seva zona contribueixen a augmentar la contaminació lumínica. Les vostres aportacions a la base de dades activa faran palesa la visibilitat del cel nocturn.</w:t>
       </w:r>
     </w:p>
     <w:p>

</xml_diff>

<commit_message>
Adding the Languages List, and the function that Creates the whole Path for iterating the Translation by each word File
See # 4
</commit_message>
<xml_diff>
--- a/docs_changed/GaN_2022_ActivityGuide_Bootes/GaN_2022_ActivityGuide_Bootes_Catalan.docx
+++ b/docs_changed/GaN_2022_ActivityGuide_Bootes/GaN_2022_ActivityGuide_Bootes_Catalan.docx
@@ -156,7 +156,7 @@
         </w:sectPr>
       </w:pPr>
       <w:r>
-        <w:t>Dates de la campanya 2022 en què usem la constel·lació, Constel·lació de Bootes 14-23 de maig, 13-22 de juny, 12-21 de juliol</w:t>
+        <w:t>Dates de la campanya 2022 en què usem la  Constel·lació de Bootes 14-23 de maig, 13-22 de juny, 12-21 de juliol</w:t>
       </w:r>
     </w:p>
     <w:p>
@@ -2300,7 +2300,7 @@
         </w:rPr>
       </w:pPr>
       <w:r>
-        <w:t>Dates de la campanya 2022 en què usem la constel·lació, Constel·lació de Bootes 14-23 de maig, 13-22 de juny, 12-21 de juliol</w:t>
+        <w:t>Dates de la campanya 2022 en què usem la  Constel·lació de Bootes 14-23 de maig, 13-22 de juny, 12-21 de juliol</w:t>
       </w:r>
     </w:p>
     <w:p>
@@ -3144,7 +3144,7 @@
         </w:rPr>
       </w:pPr>
       <w:r>
-        <w:t>Dates de la campanya 2022 en què usem la constel·lació, Constel·lació de Bootes 14-23 de maig, 13-22 de juny, 12-21 de juliol</w:t>
+        <w:t>Dates de la campanya 2022 en què usem la  Constel·lació de Bootes 14-23 de maig, 13-22 de juny, 12-21 de juliol</w:t>
       </w:r>
     </w:p>
     <w:p>
@@ -3927,7 +3927,7 @@
         </w:rPr>
       </w:pPr>
       <w:r>
-        <w:t>Dates de la campanya 2022 en què usem la constel·lació, Constel·lació de Bootes 14-23 de maig, 13-22 de juny, 12-21 de juliol</w:t>
+        <w:t>Dates de la campanya 2022 en què usem la  Constel·lació de Bootes 14-23 de maig, 13-22 de juny, 12-21 de juliol</w:t>
       </w:r>
     </w:p>
     <w:p>

</xml_diff>

<commit_message>
Change the year in the astromap link
See :#4
</commit_message>
<xml_diff>
--- a/docs_changed/GaN_2022_ActivityGuide_Bootes/GaN_2022_ActivityGuide_Bootes_Catalan.docx
+++ b/docs_changed/GaN_2022_ActivityGuide_Bootes/GaN_2022_ActivityGuide_Bootes_Catalan.docx
@@ -733,37 +733,9 @@
           <w:lang w:val="ca-ES"/>
         </w:rPr>
       </w:pPr>
-      <w:r>
-        <w:rPr>
-          <w:rFonts w:ascii="Calibri" w:hAnsi="Calibri" w:cs="CastleT-Book"/>
-          <w:sz w:val="19"/>
-          <w:lang w:val="ca-ES"/>
-        </w:rPr>
-        <w:t xml:space="preserve">Jenik Hollan, CzechGlobe </w:t>
-      </w:r>
-      <w:r>
-        <w:rPr>
-          <w:rFonts w:ascii="Calibri" w:hAnsi="Calibri" w:cs="CastleT-Book"/>
-          <w:sz w:val="19"/>
-          <w:lang w:val="ca-ES"/>
-        </w:rPr>
-        <w:t>(</w:t>
-      </w:r>
-      <w:r>
-        <w:rPr>
-          <w:rStyle w:val="Hyperlink"/>
-          <w:rFonts w:ascii="Calibri" w:hAnsi="Calibri" w:cs="CastleT-Book"/>
-          <w:sz w:val="19"/>
-        </w:rPr>
-        <w:t>http://amper.ped.muni.cz/jenik/astro/maps/GaNight/2019/</w:t>
-      </w:r>
-      <w:r>
-        <w:rPr>
-          <w:rFonts w:ascii="Calibri" w:hAnsi="Calibri" w:cs="CastleT-Book"/>
-          <w:sz w:val="19"/>
-          <w:lang w:val="ca-ES"/>
-        </w:rPr>
-        <w:t>).</w:t>
+      <w:r/>
+      <w:r>
+        <w:t>Jenik Hollan, CzechGlobe (http://amper.ped.muni.cz/jenik/astro/maps/GaNight/2022/).</w:t>
       </w:r>
     </w:p>
     <w:p>

</xml_diff>

<commit_message>
Add styles to the new paragraphs
See: #4
</commit_message>
<xml_diff>
--- a/docs_changed/GaN_2022_ActivityGuide_Bootes/GaN_2022_ActivityGuide_Bootes_Catalan.docx
+++ b/docs_changed/GaN_2022_ActivityGuide_Bootes/GaN_2022_ActivityGuide_Bootes_Catalan.docx
@@ -156,6 +156,9 @@
         </w:sectPr>
       </w:pPr>
       <w:r>
+        <w:rPr>
+          <w:rStyle w:val="GaNStyle"/>
+        </w:rPr>
         <w:t>Dates de la campanya 2022 en què usem la  Constel·lació de Bootes 14-23 de maig, 13-22 de juny, 12-21 de juliol</w:t>
       </w:r>
     </w:p>
@@ -172,6 +175,9 @@
         </w:rPr>
       </w:pPr>
       <w:r>
+        <w:rPr>
+          <w:rStyle w:val="GaNParagraph"/>
+        </w:rPr>
         <w:t>Esteu participant en una campanya mundial per observar i anotar la brillantor de les estrelles més febles que es poden veure, com a mitjà per mesurar la contaminació lumínica en un lloc determinat. Localitzant i observant la  Constel·lació de Bootes a la nit i comparant la brillantor de les estrelles del cel amb la brillantor que indiquen els mapes, gent de tot el món aprendran com els llums de la seva zona contribueixen a augmentar la contaminació lumínica. Les vostres aportacions a la base de dades activa faran palesa la visibilitat del cel nocturn.</w:t>
       </w:r>
     </w:p>
@@ -735,6 +741,9 @@
       </w:pPr>
       <w:r/>
       <w:r>
+        <w:rPr>
+          <w:rStyle w:val="GaNLinks"/>
+        </w:rPr>
         <w:t>Jenik Hollan, CzechGlobe (http://amper.ped.muni.cz/jenik/astro/maps/GaNight/2022/).</w:t>
       </w:r>
     </w:p>
@@ -2272,6 +2281,9 @@
         </w:rPr>
       </w:pPr>
       <w:r>
+        <w:rPr>
+          <w:rStyle w:val="GaNStyle"/>
+        </w:rPr>
         <w:t>Dates de la campanya 2022 en què usem la  Constel·lació de Bootes 14-23 de maig, 13-22 de juny, 12-21 de juliol</w:t>
       </w:r>
     </w:p>
@@ -3116,6 +3128,9 @@
         </w:rPr>
       </w:pPr>
       <w:r>
+        <w:rPr>
+          <w:rStyle w:val="GaNStyle"/>
+        </w:rPr>
         <w:t>Dates de la campanya 2022 en què usem la  Constel·lació de Bootes 14-23 de maig, 13-22 de juny, 12-21 de juliol</w:t>
       </w:r>
     </w:p>
@@ -3899,6 +3914,9 @@
         </w:rPr>
       </w:pPr>
       <w:r>
+        <w:rPr>
+          <w:rStyle w:val="GaNStyle"/>
+        </w:rPr>
         <w:t>Dates de la campanya 2022 en què usem la  Constel·lació de Bootes 14-23 de maig, 13-22 de juny, 12-21 de juliol</w:t>
       </w:r>
     </w:p>
@@ -7538,6 +7556,30 @@
       <w:shd w:val="clear" w:color="auto" w:fill="E1DFDD"/>
     </w:rPr>
   </w:style>
+  <w:style w:type="character" w:customStyle="1" w:styleId="GaNStyle">
+    <w:name w:val="GaNStyle"/>
+    <w:rPr>
+      <w:rFonts w:ascii="Calibri" w:hAnsi="Calibri"/>
+      <w:sz w:val="28"/>
+    </w:rPr>
+  </w:style>
+  <w:style w:type="character" w:customStyle="1" w:styleId="GaNParagraph">
+    <w:name w:val="GaNParagraph"/>
+    <w:rPr>
+      <w:rFonts w:ascii="Calibri" w:hAnsi="Calibri"/>
+      <w:sz w:val="20"/>
+    </w:rPr>
+  </w:style>
+  <w:style w:type="character" w:customStyle="1" w:styleId="GaNLinks">
+    <w:name w:val="GaNLinks"/>
+    <w:rPr>
+      <w:rFonts w:ascii="Calibri" w:hAnsi="Calibri"/>
+      <w:b/>
+      <w:color w:val="000080"/>
+      <w:sz w:val="19"/>
+      <w:u w:val="single"/>
+    </w:rPr>
+  </w:style>
 </w:styles>
 </file>
 

</xml_diff>